<commit_message>
Add documentation for "Ping Pong"
</commit_message>
<xml_diff>
--- a/doc/scratch-workshop-solutions.docx
+++ b/doc/scratch-workshop-solutions.docx
@@ -19,6 +19,14 @@
       <w:proofErr w:type="spellEnd"/>
       <w:r>
         <w:t xml:space="preserve"> 3“</w:t>
+      </w:r>
+    </w:p>
+    <w:p>
+      <w:pPr>
+        <w:pStyle w:val="berschrift1"/>
+      </w:pPr>
+      <w:r>
+        <w:t>Übung „Katz und Mäuse“</w:t>
       </w:r>
     </w:p>
     <w:p>
@@ -1136,10 +1144,7 @@
     </w:p>
     <w:p/>
     <w:p/>
-    <w:p>
-      <w:bookmarkStart w:id="0" w:name="_GoBack"/>
-      <w:bookmarkEnd w:id="0"/>
-    </w:p>
+    <w:p/>
     <w:p/>
     <w:p/>
     <w:p>
@@ -1291,6 +1296,473 @@
       </w:pPr>
       <w:r>
         <w:t>Maus mit zufälliger Geschwindigkeit</w:t>
+      </w:r>
+    </w:p>
+    <w:p>
+      <w:pPr>
+        <w:pStyle w:val="berschrift1"/>
+      </w:pPr>
+      <w:r>
+        <w:br w:type="page"/>
+      </w:r>
+      <w:r>
+        <w:rPr>
+          <w:noProof/>
+        </w:rPr>
+        <w:lastRenderedPageBreak/>
+        <w:drawing>
+          <wp:anchor distT="0" distB="0" distL="114300" distR="114300" simplePos="0" relativeHeight="251669504" behindDoc="1" locked="0" layoutInCell="1" allowOverlap="1">
+            <wp:simplePos x="0" y="0"/>
+            <wp:positionH relativeFrom="column">
+              <wp:posOffset>3557270</wp:posOffset>
+            </wp:positionH>
+            <wp:positionV relativeFrom="paragraph">
+              <wp:posOffset>0</wp:posOffset>
+            </wp:positionV>
+            <wp:extent cx="2618740" cy="1967230"/>
+            <wp:effectExtent l="0" t="0" r="0" b="1270"/>
+            <wp:wrapTight wrapText="bothSides">
+              <wp:wrapPolygon edited="0">
+                <wp:start x="0" y="0"/>
+                <wp:lineTo x="0" y="21474"/>
+                <wp:lineTo x="21474" y="21474"/>
+                <wp:lineTo x="21474" y="0"/>
+                <wp:lineTo x="0" y="0"/>
+              </wp:wrapPolygon>
+            </wp:wrapTight>
+            <wp:docPr id="2" name="Grafik 2" descr="Ein Bild, das Screenshot enthält.&#10;&#10;Automatisch generierte Beschreibung"/>
+            <wp:cNvGraphicFramePr>
+              <a:graphicFrameLocks xmlns:a="http://schemas.openxmlformats.org/drawingml/2006/main" noChangeAspect="1"/>
+            </wp:cNvGraphicFramePr>
+            <a:graphic xmlns:a="http://schemas.openxmlformats.org/drawingml/2006/main">
+              <a:graphicData uri="http://schemas.openxmlformats.org/drawingml/2006/picture">
+                <pic:pic xmlns:pic="http://schemas.openxmlformats.org/drawingml/2006/picture">
+                  <pic:nvPicPr>
+                    <pic:cNvPr id="2" name="pingpong.png"/>
+                    <pic:cNvPicPr/>
+                  </pic:nvPicPr>
+                  <pic:blipFill>
+                    <a:blip r:embed="rId16">
+                      <a:extLst>
+                        <a:ext uri="{28A0092B-C50C-407E-A947-70E740481C1C}">
+                          <a14:useLocalDpi xmlns:a14="http://schemas.microsoft.com/office/drawing/2010/main" val="0"/>
+                        </a:ext>
+                      </a:extLst>
+                    </a:blip>
+                    <a:stretch>
+                      <a:fillRect/>
+                    </a:stretch>
+                  </pic:blipFill>
+                  <pic:spPr>
+                    <a:xfrm>
+                      <a:off x="0" y="0"/>
+                      <a:ext cx="2618740" cy="1967230"/>
+                    </a:xfrm>
+                    <a:prstGeom prst="rect">
+                      <a:avLst/>
+                    </a:prstGeom>
+                  </pic:spPr>
+                </pic:pic>
+              </a:graphicData>
+            </a:graphic>
+            <wp14:sizeRelH relativeFrom="margin">
+              <wp14:pctWidth>0</wp14:pctWidth>
+            </wp14:sizeRelH>
+            <wp14:sizeRelV relativeFrom="margin">
+              <wp14:pctHeight>0</wp14:pctHeight>
+            </wp14:sizeRelV>
+          </wp:anchor>
+        </w:drawing>
+      </w:r>
+      <w:r>
+        <w:t>Übung „</w:t>
+      </w:r>
+      <w:r>
+        <w:t xml:space="preserve">Ping </w:t>
+      </w:r>
+      <w:proofErr w:type="spellStart"/>
+      <w:r>
+        <w:t>Pong</w:t>
+      </w:r>
+      <w:proofErr w:type="spellEnd"/>
+      <w:r>
+        <w:t>“</w:t>
+      </w:r>
+    </w:p>
+    <w:p>
+      <w:pPr>
+        <w:pStyle w:val="berschrift2"/>
+      </w:pPr>
+    </w:p>
+    <w:p>
+      <w:pPr>
+        <w:pStyle w:val="berschrift2"/>
+      </w:pPr>
+      <w:r>
+        <w:t>Mögliche Schritte</w:t>
+      </w:r>
+    </w:p>
+    <w:p/>
+    <w:p>
+      <w:pPr>
+        <w:pStyle w:val="Listenabsatz"/>
+        <w:numPr>
+          <w:ilvl w:val="0"/>
+          <w:numId w:val="4"/>
+        </w:numPr>
+      </w:pPr>
+      <w:r>
+        <w:t>Figur für linken Schläger malen</w:t>
+      </w:r>
+    </w:p>
+    <w:p>
+      <w:pPr>
+        <w:pStyle w:val="Listenabsatz"/>
+        <w:numPr>
+          <w:ilvl w:val="0"/>
+          <w:numId w:val="4"/>
+        </w:numPr>
+      </w:pPr>
+      <w:r>
+        <w:t xml:space="preserve">per Tastatur (z.B. "q" und "a") auf- und </w:t>
+      </w:r>
+      <w:proofErr w:type="spellStart"/>
+      <w:r>
+        <w:t>abbewegen</w:t>
+      </w:r>
+      <w:proofErr w:type="spellEnd"/>
+    </w:p>
+    <w:p>
+      <w:pPr>
+        <w:pStyle w:val="Listenabsatz"/>
+        <w:numPr>
+          <w:ilvl w:val="0"/>
+          <w:numId w:val="4"/>
+        </w:numPr>
+      </w:pPr>
+      <w:r>
+        <w:t>Figur für Ball aussuchen und passend skalieren</w:t>
+      </w:r>
+    </w:p>
+    <w:p>
+      <w:pPr>
+        <w:pStyle w:val="Listenabsatz"/>
+        <w:numPr>
+          <w:ilvl w:val="0"/>
+          <w:numId w:val="4"/>
+        </w:numPr>
+      </w:pPr>
+      <w:r>
+        <w:t>in der Mitte mit zufälliger Drehrichtung starten</w:t>
+      </w:r>
+    </w:p>
+    <w:p>
+      <w:pPr>
+        <w:pStyle w:val="Listenabsatz"/>
+        <w:numPr>
+          <w:ilvl w:val="0"/>
+          <w:numId w:val="4"/>
+        </w:numPr>
+      </w:pPr>
+      <w:r>
+        <w:t>bei Programmstart fortlaufend den Ball bewegen und vom Rand abprallen lassen</w:t>
+      </w:r>
+    </w:p>
+    <w:p>
+      <w:pPr>
+        <w:pStyle w:val="Listenabsatz"/>
+        <w:numPr>
+          <w:ilvl w:val="0"/>
+          <w:numId w:val="4"/>
+        </w:numPr>
+      </w:pPr>
+      <w:r>
+        <w:t>wenn der Ball den linken Schläger berührt, Klang "</w:t>
+      </w:r>
+      <w:proofErr w:type="spellStart"/>
+      <w:r>
+        <w:t>pop</w:t>
+      </w:r>
+      <w:proofErr w:type="spellEnd"/>
+      <w:r>
+        <w:t>" abspielen</w:t>
+      </w:r>
+      <w:r>
+        <w:br/>
+      </w:r>
+      <w:r>
+        <w:t>und Drehrichtung negieren (auf 0-Richtung setzen)</w:t>
+      </w:r>
+    </w:p>
+    <w:p>
+      <w:pPr>
+        <w:pStyle w:val="Listenabsatz"/>
+        <w:numPr>
+          <w:ilvl w:val="0"/>
+          <w:numId w:val="4"/>
+        </w:numPr>
+      </w:pPr>
+      <w:r>
+        <w:t>rechten Schläger duplizieren und anpassen</w:t>
+      </w:r>
+      <w:r>
+        <w:br/>
+      </w:r>
+      <w:r>
+        <w:t>(Bildschirmposition, Tasten z.B. "p" und "l")</w:t>
+      </w:r>
+    </w:p>
+    <w:p>
+      <w:pPr>
+        <w:pStyle w:val="Listenabsatz"/>
+        <w:numPr>
+          <w:ilvl w:val="0"/>
+          <w:numId w:val="4"/>
+        </w:numPr>
+      </w:pPr>
+      <w:r>
+        <w:t>Variablen für Punkte (Spieler 1 / Spieler 2) ergänzen</w:t>
+      </w:r>
+      <w:r>
+        <w:br/>
+      </w:r>
+      <w:r>
+        <w:t>und auf der Spielfläche positionieren</w:t>
+      </w:r>
+    </w:p>
+    <w:p>
+      <w:pPr>
+        <w:pStyle w:val="Listenabsatz"/>
+        <w:numPr>
+          <w:ilvl w:val="0"/>
+          <w:numId w:val="4"/>
+        </w:numPr>
+      </w:pPr>
+      <w:r>
+        <w:t>wenn der Ball zu weit links ist, Punkt für Spieler 2 vergeben</w:t>
+      </w:r>
+      <w:r>
+        <w:br/>
+      </w:r>
+      <w:r>
+        <w:t>und den Ball neu in der Mitte starten</w:t>
+      </w:r>
+    </w:p>
+    <w:p>
+      <w:pPr>
+        <w:pStyle w:val="Listenabsatz"/>
+        <w:numPr>
+          <w:ilvl w:val="0"/>
+          <w:numId w:val="4"/>
+        </w:numPr>
+      </w:pPr>
+      <w:r>
+        <w:t>wenn der Ball zu weit rechts ist, Punkt für Spieler 1 vergeben</w:t>
+      </w:r>
+      <w:r>
+        <w:br/>
+      </w:r>
+      <w:r>
+        <w:t>und den Ball neu in der Mitte starten</w:t>
+      </w:r>
+    </w:p>
+    <w:p>
+      <w:pPr>
+        <w:pStyle w:val="berschrift2"/>
+      </w:pPr>
+    </w:p>
+    <w:p>
+      <w:pPr>
+        <w:pStyle w:val="berschrift2"/>
+      </w:pPr>
+      <w:r>
+        <w:t>Mögliche Lösung</w:t>
+      </w:r>
+    </w:p>
+    <w:p>
+      <w:r>
+        <w:rPr>
+          <w:noProof/>
+        </w:rPr>
+        <w:drawing>
+          <wp:anchor distT="0" distB="0" distL="114300" distR="114300" simplePos="0" relativeHeight="251671552" behindDoc="0" locked="0" layoutInCell="1" allowOverlap="1">
+            <wp:simplePos x="0" y="0"/>
+            <wp:positionH relativeFrom="column">
+              <wp:posOffset>3463925</wp:posOffset>
+            </wp:positionH>
+            <wp:positionV relativeFrom="paragraph">
+              <wp:posOffset>90170</wp:posOffset>
+            </wp:positionV>
+            <wp:extent cx="2973284" cy="1892935"/>
+            <wp:effectExtent l="0" t="0" r="0" b="0"/>
+            <wp:wrapNone/>
+            <wp:docPr id="11" name="Grafik 11" descr="Ein Bild, das Screenshot enthält.&#10;&#10;Automatisch generierte Beschreibung"/>
+            <wp:cNvGraphicFramePr>
+              <a:graphicFrameLocks xmlns:a="http://schemas.openxmlformats.org/drawingml/2006/main" noChangeAspect="1"/>
+            </wp:cNvGraphicFramePr>
+            <a:graphic xmlns:a="http://schemas.openxmlformats.org/drawingml/2006/main">
+              <a:graphicData uri="http://schemas.openxmlformats.org/drawingml/2006/picture">
+                <pic:pic xmlns:pic="http://schemas.openxmlformats.org/drawingml/2006/picture">
+                  <pic:nvPicPr>
+                    <pic:cNvPr id="11" name="player1.png"/>
+                    <pic:cNvPicPr/>
+                  </pic:nvPicPr>
+                  <pic:blipFill>
+                    <a:blip r:embed="rId17">
+                      <a:extLst>
+                        <a:ext uri="{28A0092B-C50C-407E-A947-70E740481C1C}">
+                          <a14:useLocalDpi xmlns:a14="http://schemas.microsoft.com/office/drawing/2010/main" val="0"/>
+                        </a:ext>
+                      </a:extLst>
+                    </a:blip>
+                    <a:stretch>
+                      <a:fillRect/>
+                    </a:stretch>
+                  </pic:blipFill>
+                  <pic:spPr>
+                    <a:xfrm>
+                      <a:off x="0" y="0"/>
+                      <a:ext cx="2973284" cy="1892935"/>
+                    </a:xfrm>
+                    <a:prstGeom prst="rect">
+                      <a:avLst/>
+                    </a:prstGeom>
+                  </pic:spPr>
+                </pic:pic>
+              </a:graphicData>
+            </a:graphic>
+            <wp14:sizeRelH relativeFrom="margin">
+              <wp14:pctWidth>0</wp14:pctWidth>
+            </wp14:sizeRelH>
+            <wp14:sizeRelV relativeFrom="margin">
+              <wp14:pctHeight>0</wp14:pctHeight>
+            </wp14:sizeRelV>
+          </wp:anchor>
+        </w:drawing>
+      </w:r>
+      <w:r>
+        <w:rPr>
+          <w:noProof/>
+        </w:rPr>
+        <w:drawing>
+          <wp:anchor distT="0" distB="0" distL="114300" distR="114300" simplePos="0" relativeHeight="251670528" behindDoc="0" locked="0" layoutInCell="1" allowOverlap="1">
+            <wp:simplePos x="0" y="0"/>
+            <wp:positionH relativeFrom="column">
+              <wp:posOffset>11430</wp:posOffset>
+            </wp:positionH>
+            <wp:positionV relativeFrom="paragraph">
+              <wp:posOffset>90170</wp:posOffset>
+            </wp:positionV>
+            <wp:extent cx="3340600" cy="4865702"/>
+            <wp:effectExtent l="0" t="0" r="0" b="0"/>
+            <wp:wrapNone/>
+            <wp:docPr id="3" name="Grafik 3" descr="Ein Bild, das Screenshot, drinnen enthält.&#10;&#10;Automatisch generierte Beschreibung"/>
+            <wp:cNvGraphicFramePr>
+              <a:graphicFrameLocks xmlns:a="http://schemas.openxmlformats.org/drawingml/2006/main" noChangeAspect="1"/>
+            </wp:cNvGraphicFramePr>
+            <a:graphic xmlns:a="http://schemas.openxmlformats.org/drawingml/2006/main">
+              <a:graphicData uri="http://schemas.openxmlformats.org/drawingml/2006/picture">
+                <pic:pic xmlns:pic="http://schemas.openxmlformats.org/drawingml/2006/picture">
+                  <pic:nvPicPr>
+                    <pic:cNvPr id="3" name="ball.png"/>
+                    <pic:cNvPicPr/>
+                  </pic:nvPicPr>
+                  <pic:blipFill>
+                    <a:blip r:embed="rId18">
+                      <a:extLst>
+                        <a:ext uri="{28A0092B-C50C-407E-A947-70E740481C1C}">
+                          <a14:useLocalDpi xmlns:a14="http://schemas.microsoft.com/office/drawing/2010/main" val="0"/>
+                        </a:ext>
+                      </a:extLst>
+                    </a:blip>
+                    <a:stretch>
+                      <a:fillRect/>
+                    </a:stretch>
+                  </pic:blipFill>
+                  <pic:spPr>
+                    <a:xfrm>
+                      <a:off x="0" y="0"/>
+                      <a:ext cx="3340600" cy="4865702"/>
+                    </a:xfrm>
+                    <a:prstGeom prst="rect">
+                      <a:avLst/>
+                    </a:prstGeom>
+                  </pic:spPr>
+                </pic:pic>
+              </a:graphicData>
+            </a:graphic>
+            <wp14:sizeRelH relativeFrom="margin">
+              <wp14:pctWidth>0</wp14:pctWidth>
+            </wp14:sizeRelH>
+            <wp14:sizeRelV relativeFrom="margin">
+              <wp14:pctHeight>0</wp14:pctHeight>
+            </wp14:sizeRelV>
+          </wp:anchor>
+        </w:drawing>
+      </w:r>
+    </w:p>
+    <w:p>
+      <w:bookmarkStart w:id="0" w:name="_GoBack"/>
+      <w:bookmarkEnd w:id="0"/>
+      <w:r>
+        <w:rPr>
+          <w:noProof/>
+        </w:rPr>
+        <w:drawing>
+          <wp:anchor distT="0" distB="0" distL="114300" distR="114300" simplePos="0" relativeHeight="251672576" behindDoc="0" locked="0" layoutInCell="1" allowOverlap="1">
+            <wp:simplePos x="0" y="0"/>
+            <wp:positionH relativeFrom="column">
+              <wp:posOffset>3474085</wp:posOffset>
+            </wp:positionH>
+            <wp:positionV relativeFrom="paragraph">
+              <wp:posOffset>2027555</wp:posOffset>
+            </wp:positionV>
+            <wp:extent cx="2961824" cy="1800433"/>
+            <wp:effectExtent l="0" t="0" r="0" b="3175"/>
+            <wp:wrapNone/>
+            <wp:docPr id="15" name="Grafik 15" descr="Ein Bild, das Screenshot enthält.&#10;&#10;Automatisch generierte Beschreibung"/>
+            <wp:cNvGraphicFramePr>
+              <a:graphicFrameLocks xmlns:a="http://schemas.openxmlformats.org/drawingml/2006/main" noChangeAspect="1"/>
+            </wp:cNvGraphicFramePr>
+            <a:graphic xmlns:a="http://schemas.openxmlformats.org/drawingml/2006/main">
+              <a:graphicData uri="http://schemas.openxmlformats.org/drawingml/2006/picture">
+                <pic:pic xmlns:pic="http://schemas.openxmlformats.org/drawingml/2006/picture">
+                  <pic:nvPicPr>
+                    <pic:cNvPr id="15" name="player2.png"/>
+                    <pic:cNvPicPr/>
+                  </pic:nvPicPr>
+                  <pic:blipFill>
+                    <a:blip r:embed="rId19">
+                      <a:extLst>
+                        <a:ext uri="{28A0092B-C50C-407E-A947-70E740481C1C}">
+                          <a14:useLocalDpi xmlns:a14="http://schemas.microsoft.com/office/drawing/2010/main" val="0"/>
+                        </a:ext>
+                      </a:extLst>
+                    </a:blip>
+                    <a:stretch>
+                      <a:fillRect/>
+                    </a:stretch>
+                  </pic:blipFill>
+                  <pic:spPr>
+                    <a:xfrm>
+                      <a:off x="0" y="0"/>
+                      <a:ext cx="2961824" cy="1800433"/>
+                    </a:xfrm>
+                    <a:prstGeom prst="rect">
+                      <a:avLst/>
+                    </a:prstGeom>
+                  </pic:spPr>
+                </pic:pic>
+              </a:graphicData>
+            </a:graphic>
+            <wp14:sizeRelH relativeFrom="margin">
+              <wp14:pctWidth>0</wp14:pctWidth>
+            </wp14:sizeRelH>
+            <wp14:sizeRelV relativeFrom="margin">
+              <wp14:pctHeight>0</wp14:pctHeight>
+            </wp14:sizeRelV>
+          </wp:anchor>
+        </w:drawing>
       </w:r>
     </w:p>
     <w:sectPr>

</xml_diff>